<commit_message>
Hocanın söylediği hatalar düzeltildi
</commit_message>
<xml_diff>
--- a/Paragraphs/III.docx
+++ b/Paragraphs/III.docx
@@ -29,43 +29,7 @@
           <w:sz w:val="24"/>
           <w:szCs w:val="24"/>
         </w:rPr>
-        <w:t xml:space="preserve">Considering the deaths in workplaces that are caused by individuals, the most striking effect of artificial intelligence in work life is increasing security in work life. </w:t>
-      </w:r>
-      <w:proofErr w:type="spellStart"/>
-      <w:r>
-        <w:rPr>
-          <w:rFonts w:ascii="Times New Roman" w:eastAsia="Times New Roman" w:hAnsi="Times New Roman" w:cs="Times New Roman"/>
-          <w:sz w:val="24"/>
-          <w:szCs w:val="24"/>
-        </w:rPr>
-        <w:t>Battaglia</w:t>
-      </w:r>
-      <w:proofErr w:type="spellEnd"/>
-      <w:r>
-        <w:rPr>
-          <w:rFonts w:ascii="Times New Roman" w:eastAsia="Times New Roman" w:hAnsi="Times New Roman" w:cs="Times New Roman"/>
-          <w:sz w:val="24"/>
-          <w:szCs w:val="24"/>
-        </w:rPr>
-        <w:t xml:space="preserve"> states that according to the research done by European Commission in 2010, almost one worker in ten has had an accident or health problem because of their job (2004). </w:t>
-      </w:r>
-      <w:proofErr w:type="spellStart"/>
-      <w:r>
-        <w:rPr>
-          <w:rFonts w:ascii="Times New Roman" w:eastAsia="Times New Roman" w:hAnsi="Times New Roman" w:cs="Times New Roman"/>
-          <w:sz w:val="24"/>
-          <w:szCs w:val="24"/>
-        </w:rPr>
-        <w:t>Therefor</w:t>
-      </w:r>
-      <w:proofErr w:type="spellEnd"/>
-      <w:r>
-        <w:rPr>
-          <w:rFonts w:ascii="Times New Roman" w:eastAsia="Times New Roman" w:hAnsi="Times New Roman" w:cs="Times New Roman"/>
-          <w:sz w:val="24"/>
-          <w:szCs w:val="24"/>
-        </w:rPr>
-        <w:t xml:space="preserve">, it can be concluded that high rate of deaths is the result of mistakes done by individuals and the usage of artificial intelligence brings about the elimination of human mistakes and it results in decreased work accident. </w:t>
+        <w:t xml:space="preserve">Considering the deaths in workplaces that are caused by individuals, the most striking effect of artificial intelligence in work life is increasing security in work life. Battaglia states that according to the research done by European Commission in 2010, almost one worker in ten has had an accident or health problem because of their job (2004). Therefor, it can be concluded that high rate of deaths is the result of mistakes done by individuals and the usage of artificial intelligence brings about the elimination of human mistakes and it results in decreased work accident. </w:t>
       </w:r>
       <w:r>
         <w:rPr>
@@ -123,8 +87,6 @@
         </w:rPr>
         <w:t xml:space="preserve"> </w:t>
       </w:r>
-      <w:bookmarkStart w:id="0" w:name="_GoBack"/>
-      <w:bookmarkEnd w:id="0"/>
       <w:r>
         <w:rPr>
           <w:rFonts w:ascii="Times New Roman" w:eastAsia="Times New Roman" w:hAnsi="Times New Roman" w:cs="Times New Roman"/>
@@ -144,8 +106,8 @@
           <w:szCs w:val="24"/>
         </w:rPr>
       </w:pPr>
-      <w:bookmarkStart w:id="1" w:name="_gjdgxs"/>
-      <w:bookmarkEnd w:id="1"/>
+      <w:bookmarkStart w:id="0" w:name="_gjdgxs"/>
+      <w:bookmarkEnd w:id="0"/>
     </w:p>
     <w:p>
       <w:pPr>
@@ -202,62 +164,98 @@
           <w:sz w:val="24"/>
           <w:szCs w:val="24"/>
         </w:rPr>
-        <w:t xml:space="preserve">Besides increasing security, AI also increases productivity. Due to industrialization and crowded population in the world, production should be qualified, but also should be efficient in terms of energy and economy. While the sources of the world are being consumed more and more, low energy consumption becomes more important. For instance, as Tracy stated. </w:t>
-      </w:r>
-      <w:proofErr w:type="gramStart"/>
-      <w:r>
-        <w:rPr>
-          <w:rFonts w:ascii="Times New Roman" w:eastAsia="Times New Roman" w:hAnsi="Times New Roman" w:cs="Times New Roman"/>
-          <w:sz w:val="24"/>
-          <w:szCs w:val="24"/>
-        </w:rPr>
-        <w:t>the</w:t>
-      </w:r>
-      <w:proofErr w:type="gramEnd"/>
-      <w:r>
-        <w:rPr>
-          <w:rFonts w:ascii="Times New Roman" w:eastAsia="Times New Roman" w:hAnsi="Times New Roman" w:cs="Times New Roman"/>
-          <w:sz w:val="24"/>
-          <w:szCs w:val="24"/>
-        </w:rPr>
-        <w:t xml:space="preserve"> team that created Google’s famous GO player by using DeepMind Algorithms announced that this algorithm could increase the prolificacy by cutting electricity usage by 15% (2017). Carrying out the same amount of production with less energy increases efficiency of production progress and excess energy consumption can be prevented. Furthermore, economical aspects of the production are the most important aspects in business due to the profit and due to the efficiency of production. Earning more money and investing the less amount of money are the key concepts of contemporary industrial world. Using tools which are controlled by artificial intelligence require less investment and bring out better results. As indicated by </w:t>
-      </w:r>
-      <w:proofErr w:type="spellStart"/>
-      <w:r>
-        <w:rPr>
-          <w:rFonts w:ascii="Times New Roman" w:eastAsia="Times New Roman" w:hAnsi="Times New Roman" w:cs="Times New Roman"/>
-          <w:sz w:val="24"/>
-          <w:szCs w:val="24"/>
-        </w:rPr>
-        <w:t>Fethi</w:t>
-      </w:r>
-      <w:proofErr w:type="spellEnd"/>
-      <w:r>
-        <w:rPr>
-          <w:rFonts w:ascii="Times New Roman" w:eastAsia="Times New Roman" w:hAnsi="Times New Roman" w:cs="Times New Roman"/>
-          <w:sz w:val="24"/>
-          <w:szCs w:val="24"/>
-        </w:rPr>
-        <w:t xml:space="preserve">, there is a lot of research about banking through the usage of AI technology and its classifications such as Neural Networks and Decision Trees (2010). Hence, in production processes such as deciding and applying, artificial intelligence that makes decisions completely logical, gives better results than the individuals that can be manipulated by many different things. To sum up, </w:t>
-      </w:r>
-      <w:r>
-        <w:rPr>
-          <w:rFonts w:ascii="Times New Roman" w:eastAsia="Times New Roman" w:hAnsi="Times New Roman" w:cs="Times New Roman"/>
-          <w:sz w:val="24"/>
-          <w:szCs w:val="24"/>
-        </w:rPr>
-        <w:t xml:space="preserve">applying AI on production process causes less energy consumption and by doing that individuals or companies can get great </w:t>
-      </w:r>
-      <w:proofErr w:type="spellStart"/>
-      <w:r>
-        <w:rPr>
-          <w:rFonts w:ascii="Times New Roman" w:eastAsia="Times New Roman" w:hAnsi="Times New Roman" w:cs="Times New Roman"/>
-          <w:sz w:val="24"/>
-          <w:szCs w:val="24"/>
-        </w:rPr>
-        <w:t>economical</w:t>
-      </w:r>
-      <w:proofErr w:type="spellEnd"/>
+        <w:t xml:space="preserve">Besides increasing security, AI also increases productivity. Due to industrialization and crowded population in the world, production should be qualified, but also should be efficient in terms of energy and economy. While the sources of the world </w:t>
+      </w:r>
+      <w:r>
+        <w:rPr>
+          <w:rFonts w:ascii="Times New Roman" w:eastAsia="Times New Roman" w:hAnsi="Times New Roman" w:cs="Times New Roman"/>
+          <w:sz w:val="24"/>
+          <w:szCs w:val="24"/>
+        </w:rPr>
+        <w:t>have been</w:t>
+      </w:r>
+      <w:r>
+        <w:rPr>
+          <w:rFonts w:ascii="Times New Roman" w:eastAsia="Times New Roman" w:hAnsi="Times New Roman" w:cs="Times New Roman"/>
+          <w:sz w:val="24"/>
+          <w:szCs w:val="24"/>
+        </w:rPr>
+        <w:t xml:space="preserve"> consumed more and more, low energy consumption</w:t>
+      </w:r>
+      <w:r>
+        <w:rPr>
+          <w:rFonts w:ascii="Times New Roman" w:eastAsia="Times New Roman" w:hAnsi="Times New Roman" w:cs="Times New Roman"/>
+          <w:sz w:val="24"/>
+          <w:szCs w:val="24"/>
+        </w:rPr>
+        <w:t xml:space="preserve"> have</w:t>
+      </w:r>
+      <w:r>
+        <w:rPr>
+          <w:rFonts w:ascii="Times New Roman" w:eastAsia="Times New Roman" w:hAnsi="Times New Roman" w:cs="Times New Roman"/>
+          <w:sz w:val="24"/>
+          <w:szCs w:val="24"/>
+        </w:rPr>
+        <w:t xml:space="preserve"> becomes more important</w:t>
+      </w:r>
+      <w:r>
+        <w:rPr>
+          <w:rFonts w:ascii="Times New Roman" w:eastAsia="Times New Roman" w:hAnsi="Times New Roman" w:cs="Times New Roman"/>
+          <w:sz w:val="24"/>
+          <w:szCs w:val="24"/>
+        </w:rPr>
+        <w:t>. For instance, as Tracy stated,</w:t>
+      </w:r>
+      <w:r>
+        <w:rPr>
+          <w:rFonts w:ascii="Times New Roman" w:eastAsia="Times New Roman" w:hAnsi="Times New Roman" w:cs="Times New Roman"/>
+          <w:sz w:val="24"/>
+          <w:szCs w:val="24"/>
+        </w:rPr>
+        <w:t xml:space="preserve"> the team that created Google’s famous GO player by using DeepMind Algorithms announced that this algorithm could increase the prolificacy by cutting electricity usage by 15% (2017). Carrying out the same amount of production with less energy increases efficiency of production progress and excess energy consumption can be prevented. Furthermore, economical aspects of the production are the most important aspects in business due to the profit and efficiency of production. Earning more money and investing less amount of money are the key concepts of contemporary industrial world. Using tools which are controlled by artificial intelligence req</w:t>
+      </w:r>
+      <w:r>
+        <w:rPr>
+          <w:rFonts w:ascii="Times New Roman" w:eastAsia="Times New Roman" w:hAnsi="Times New Roman" w:cs="Times New Roman"/>
+          <w:sz w:val="24"/>
+          <w:szCs w:val="24"/>
+        </w:rPr>
+        <w:t>uire less investment and bring abo</w:t>
+      </w:r>
+      <w:r>
+        <w:rPr>
+          <w:rFonts w:ascii="Times New Roman" w:eastAsia="Times New Roman" w:hAnsi="Times New Roman" w:cs="Times New Roman"/>
+          <w:sz w:val="24"/>
+          <w:szCs w:val="24"/>
+        </w:rPr>
+        <w:t xml:space="preserve">ut better results. As indicated by Fethi, there is a lot of research about banking through the usage of AI technology and its classifications such as Neural Networks and Decision Trees (2010). Hence, in production processes such as deciding and applying, artificial intelligence that makes decisions completely logical, gives better results than the individuals that can be manipulated by many different things. To sum up, </w:t>
+      </w:r>
+      <w:r>
+        <w:rPr>
+          <w:rFonts w:ascii="Times New Roman" w:eastAsia="Times New Roman" w:hAnsi="Times New Roman" w:cs="Times New Roman"/>
+          <w:sz w:val="24"/>
+          <w:szCs w:val="24"/>
+        </w:rPr>
+        <w:t>applying AI i</w:t>
+      </w:r>
+      <w:r>
+        <w:rPr>
+          <w:rFonts w:ascii="Times New Roman" w:eastAsia="Times New Roman" w:hAnsi="Times New Roman" w:cs="Times New Roman"/>
+          <w:sz w:val="24"/>
+          <w:szCs w:val="24"/>
+        </w:rPr>
+        <w:t>n production process causes less energy consumption and by doing that individuals or companies can get gre</w:t>
+      </w:r>
+      <w:r>
+        <w:rPr>
+          <w:rFonts w:ascii="Times New Roman" w:eastAsia="Times New Roman" w:hAnsi="Times New Roman" w:cs="Times New Roman"/>
+          <w:sz w:val="24"/>
+          <w:szCs w:val="24"/>
+        </w:rPr>
+        <w:t>at economic</w:t>
+      </w:r>
+      <w:bookmarkStart w:id="1" w:name="_GoBack"/>
+      <w:bookmarkEnd w:id="1"/>
       <w:r>
         <w:rPr>
           <w:rFonts w:ascii="Times New Roman" w:eastAsia="Times New Roman" w:hAnsi="Times New Roman" w:cs="Times New Roman"/>

</xml_diff>